<commit_message>
updated resume - again
</commit_message>
<xml_diff>
--- a/resume/resume.docx
+++ b/resume/resume.docx
@@ -269,8 +269,6 @@
               </w:rPr>
               <w:t xml:space="preserve"> position, in the Summer of 2018</w:t>
             </w:r>
-            <w:bookmarkStart w:id="0" w:name="_GoBack"/>
-            <w:bookmarkEnd w:id="0"/>
             <w:r>
               <w:rPr>
                 <w:rFonts w:hAnsi="Arial" w:cs="Arial"/>
@@ -1148,8 +1146,10 @@
                 <w:sz w:val="19"/>
                 <w:szCs w:val="19"/>
               </w:rPr>
-              <w:t>Summer 2016</w:t>
+              <w:t>Summer 2017</w:t>
             </w:r>
+            <w:bookmarkStart w:id="0" w:name="_GoBack"/>
+            <w:bookmarkEnd w:id="0"/>
           </w:p>
           <w:p>
             <w:pPr>

</xml_diff>